<commit_message>
Groups and lots more
</commit_message>
<xml_diff>
--- a/To Do.docx
+++ b/To Do.docx
@@ -10,7 +10,15 @@
     <w:p/>
     <w:p>
       <w:r>
-        <w:t>Unit Test Login</w:t>
+        <w:t xml:space="preserve">Unit Test </w:t>
+      </w:r>
+      <w:r>
+        <w:t>Controllers, Views, Models, and Helpers</w:t>
+      </w:r>
+    </w:p>
+    <w:p>
+      <w:r>
+        <w:t>Add Check Login, and Check Flash Hash , and add Flash Hash to helpers.</w:t>
       </w:r>
     </w:p>
     <w:p>
@@ -32,6 +40,9 @@
       <w:r>
         <w:t xml:space="preserve">Repopulate Failed form submission </w:t>
       </w:r>
+      <w:r>
+        <w:t>with an error</w:t>
+      </w:r>
     </w:p>
     <w:p>
       <w:r>
@@ -40,78 +51,201 @@
     </w:p>
     <w:p>
       <w:r>
-        <w:t>Change flash hash to an array of messages</w:t>
-      </w:r>
-    </w:p>
-    <w:p>
-      <w:r>
-        <w:t>Flash hash message contain CSS class for display</w:t>
-      </w:r>
-    </w:p>
-    <w:p>
-      <w:r>
-        <w:t xml:space="preserve">After login redirect to page trying to be accessed. </w:t>
-      </w:r>
-    </w:p>
-    <w:p>
-      <w:r>
-        <w:t xml:space="preserve"> </w:t>
-      </w:r>
-    </w:p>
-    <w:p/>
-    <w:p>
-      <w:r>
-        <w:t>Proper Navbar</w:t>
-      </w:r>
-    </w:p>
-    <w:p>
-      <w:r>
-        <w:t>Consistent Route naming</w:t>
-      </w:r>
-    </w:p>
-    <w:p>
-      <w:r>
-        <w:t>Consistent Variable Naming</w:t>
-      </w:r>
-    </w:p>
-    <w:p>
-      <w:r>
-        <w:t xml:space="preserve">Consistent Class Naming </w:t>
-      </w:r>
-    </w:p>
-    <w:p>
-      <w:r>
-        <w:t>Consistent File Naming</w:t>
-      </w:r>
-    </w:p>
-    <w:p/>
-    <w:p/>
-    <w:p>
-      <w:r>
-        <w:t>Email Address should belong to certain users</w:t>
-      </w:r>
-    </w:p>
-    <w:p>
-      <w:r>
-        <w:t>Style file uploads</w:t>
-      </w:r>
-    </w:p>
-    <w:p>
-      <w:r>
-        <w:t>Add timestamps to tables</w:t>
-      </w:r>
-    </w:p>
-    <w:p>
-      <w:r>
-        <w:t>Check filetype and size on upload</w:t>
-      </w:r>
-    </w:p>
-    <w:p>
-      <w:r>
-        <w:t>Make sure individual address are not blank</w:t>
+        <w:t>After login redirect</w:t>
+      </w:r>
+      <w:r>
+        <w:t xml:space="preserve"> to page trying to be accessed while not logged in.</w:t>
+      </w:r>
+    </w:p>
+    <w:p/>
+    <w:p>
+      <w:r>
+        <w:t>Check for valid email address on upload (regex)</w:t>
+      </w:r>
+    </w:p>
+    <w:p>
+      <w:r>
+        <w:t>If user has set preference  make sure address in unique</w:t>
+      </w:r>
+    </w:p>
+    <w:p>
+      <w:r>
+        <w:t>If there are email addresses that don’t appear valid present form and as user if the with them uploaded (radios box form)</w:t>
+      </w:r>
+    </w:p>
+    <w:p>
+      <w:r>
+        <w:t>Check File type of form, and take action. txt, rtf, csv, json, INVALID</w:t>
+      </w:r>
+    </w:p>
+    <w:p>
+      <w:r>
+        <w:t>Check size of form, have an upper limit</w:t>
+      </w:r>
+    </w:p>
+    <w:p>
+      <w:r>
+        <w:t>Be able to add individual address;s</w:t>
       </w:r>
       <w:bookmarkStart w:id="0" w:name="_GoBack"/>
       <w:bookmarkEnd w:id="0"/>
+    </w:p>
+    <w:p/>
+    <w:p>
+      <w:r>
+        <w:t>Implement email Groups</w:t>
+      </w:r>
+    </w:p>
+    <w:p/>
+    <w:p>
+      <w:r>
+        <w:t>Download TXT RTF CSV JSON</w:t>
+      </w:r>
+    </w:p>
+    <w:p>
+      <w:r>
+        <w:t>Download Based on Group</w:t>
+      </w:r>
+    </w:p>
+    <w:p>
+      <w:r>
+        <w:t>Download Based on Sorted</w:t>
+      </w:r>
+    </w:p>
+    <w:p/>
+    <w:p>
+      <w:r>
+        <w:t>Implement search</w:t>
+      </w:r>
+    </w:p>
+    <w:p>
+      <w:r>
+        <w:t>Download based on search.</w:t>
+      </w:r>
+    </w:p>
+    <w:p>
+      <w:r>
+        <w:t>Create Group based on search.</w:t>
+      </w:r>
+    </w:p>
+    <w:p/>
+    <w:p>
+      <w:r>
+        <w:t>Implement Compose</w:t>
+      </w:r>
+    </w:p>
+    <w:p>
+      <w:r>
+        <w:t>Send to all</w:t>
+      </w:r>
+    </w:p>
+    <w:p>
+      <w:r>
+        <w:t>Send to individual</w:t>
+      </w:r>
+    </w:p>
+    <w:p>
+      <w:r>
+        <w:t>Send to group</w:t>
+      </w:r>
+    </w:p>
+    <w:p>
+      <w:r>
+        <w:t xml:space="preserve">What address to send from? </w:t>
+      </w:r>
+    </w:p>
+    <w:p>
+      <w:r>
+        <w:t>Able to send form multiple hosts(Gmail, MS Exchange Other)</w:t>
+      </w:r>
+    </w:p>
+    <w:p/>
+    <w:p>
+      <w:r>
+        <w:t>Implement System Settings</w:t>
+      </w:r>
+    </w:p>
+    <w:p>
+      <w:r>
+        <w:t>Create Users</w:t>
+      </w:r>
+    </w:p>
+    <w:p>
+      <w:r>
+        <w:t>Delete Users</w:t>
+      </w:r>
+    </w:p>
+    <w:p>
+      <w:r>
+        <w:t>Change Your Own Password</w:t>
+      </w:r>
+    </w:p>
+    <w:p>
+      <w:r>
+        <w:t>Admin Change others Password.</w:t>
+      </w:r>
+    </w:p>
+    <w:p/>
+    <w:p>
+      <w:r>
+        <w:t>Implement AutoSave.</w:t>
+      </w:r>
+    </w:p>
+    <w:p/>
+    <w:p>
+      <w:r>
+        <w:t xml:space="preserve">Concurrent execution </w:t>
+      </w:r>
+    </w:p>
+    <w:p>
+      <w:r>
+        <w:t xml:space="preserve">Concurrent read and insert on upload </w:t>
+      </w:r>
+    </w:p>
+    <w:p>
+      <w:r>
+        <w:lastRenderedPageBreak/>
+        <w:t xml:space="preserve">Concurrent send. </w:t>
+      </w:r>
+    </w:p>
+    <w:p/>
+    <w:p>
+      <w:r>
+        <w:t>Consistent Route naming</w:t>
+      </w:r>
+    </w:p>
+    <w:p>
+      <w:r>
+        <w:t>Consistent Variable Naming</w:t>
+      </w:r>
+    </w:p>
+    <w:p>
+      <w:r>
+        <w:t xml:space="preserve">Consistent Class Naming </w:t>
+      </w:r>
+    </w:p>
+    <w:p>
+      <w:r>
+        <w:t>Consistent File Naming</w:t>
+      </w:r>
+    </w:p>
+    <w:p/>
+    <w:p/>
+    <w:p>
+      <w:r>
+        <w:t>Add timestamps to tables</w:t>
+      </w:r>
+    </w:p>
+    <w:p/>
+    <w:p>
+      <w:r>
+        <w:t>Online Documentation</w:t>
+      </w:r>
+    </w:p>
+    <w:p>
+      <w:r>
+        <w:t>Online Instuctions</w:t>
+      </w:r>
     </w:p>
     <w:sectPr>
       <w:pgSz w:w="12240" w:h="15840"/>

</xml_diff>

<commit_message>
Start Drag Too Group
</commit_message>
<xml_diff>
--- a/To Do.docx
+++ b/To Do.docx
@@ -10,87 +10,94 @@
     <w:p/>
     <w:p>
       <w:r>
-        <w:t xml:space="preserve">Unit Test </w:t>
-      </w:r>
-      <w:r>
-        <w:t>Controllers, Views, Models, and Helpers</w:t>
-      </w:r>
-    </w:p>
-    <w:p>
-      <w:r>
-        <w:t>Add Check Login, and Check Flash Hash , and add Flash Hash to helpers.</w:t>
-      </w:r>
-    </w:p>
-    <w:p>
-      <w:r>
-        <w:t>Change password encryption form md5 to bcrypt</w:t>
-      </w:r>
-    </w:p>
-    <w:p>
-      <w:r>
-        <w:t>Auto load sessions</w:t>
-      </w:r>
-    </w:p>
-    <w:p>
-      <w:r>
-        <w:t>Auto load URL</w:t>
-      </w:r>
-    </w:p>
-    <w:p>
-      <w:r>
-        <w:t xml:space="preserve">Repopulate Failed form submission </w:t>
-      </w:r>
-      <w:r>
-        <w:t>with an error</w:t>
-      </w:r>
-    </w:p>
-    <w:p>
-      <w:r>
-        <w:t>Create welcome page</w:t>
-      </w:r>
-    </w:p>
-    <w:p>
-      <w:r>
-        <w:t>After login redirect</w:t>
-      </w:r>
-      <w:r>
-        <w:t xml:space="preserve"> to page trying to be accessed while not logged in.</w:t>
-      </w:r>
-    </w:p>
-    <w:p/>
-    <w:p>
-      <w:r>
-        <w:t>Check for valid email address on upload (regex)</w:t>
-      </w:r>
-    </w:p>
-    <w:p>
-      <w:r>
-        <w:t>If user has set preference  make sure address in unique</w:t>
-      </w:r>
-    </w:p>
-    <w:p>
-      <w:r>
-        <w:t>If there are email addresses that don’t appear valid present form and as user if the with them uploaded (radios box form)</w:t>
-      </w:r>
-    </w:p>
-    <w:p>
-      <w:r>
-        <w:t>Check File type of form, and take action. txt, rtf, csv, json, INVALID</w:t>
-      </w:r>
-    </w:p>
-    <w:p>
-      <w:r>
-        <w:t>Check size of form, have an upper limit</w:t>
-      </w:r>
-    </w:p>
-    <w:p>
-      <w:r>
-        <w:t>Be able to add individual address;s</w:t>
+        <w:t>Send at sign, @, In URL</w:t>
       </w:r>
       <w:bookmarkStart w:id="0" w:name="_GoBack"/>
       <w:bookmarkEnd w:id="0"/>
     </w:p>
     <w:p/>
+    <w:p/>
+    <w:p>
+      <w:r>
+        <w:t xml:space="preserve">Unit Test </w:t>
+      </w:r>
+      <w:r>
+        <w:t>Controllers, Views, Models, and Helpers</w:t>
+      </w:r>
+    </w:p>
+    <w:p>
+      <w:r>
+        <w:t>Add Check Login, and Check Flash Hash , and add Flash Hash to helpers.</w:t>
+      </w:r>
+    </w:p>
+    <w:p>
+      <w:r>
+        <w:t>Change password encryption form md5 to bcrypt</w:t>
+      </w:r>
+    </w:p>
+    <w:p>
+      <w:r>
+        <w:t>Auto load sessions</w:t>
+      </w:r>
+    </w:p>
+    <w:p>
+      <w:r>
+        <w:t>Auto load URL</w:t>
+      </w:r>
+    </w:p>
+    <w:p>
+      <w:r>
+        <w:t xml:space="preserve">Repopulate Failed form submission </w:t>
+      </w:r>
+      <w:r>
+        <w:t>with an error</w:t>
+      </w:r>
+    </w:p>
+    <w:p>
+      <w:r>
+        <w:t>Create welcome page</w:t>
+      </w:r>
+    </w:p>
+    <w:p>
+      <w:r>
+        <w:t>After login redirect</w:t>
+      </w:r>
+      <w:r>
+        <w:t xml:space="preserve"> to page trying to be accessed while not logged in.</w:t>
+      </w:r>
+    </w:p>
+    <w:p/>
+    <w:p>
+      <w:r>
+        <w:t>Check for valid email address on upload (regex)</w:t>
+      </w:r>
+    </w:p>
+    <w:p>
+      <w:r>
+        <w:t>If user has set preference  make sure address in unique</w:t>
+      </w:r>
+    </w:p>
+    <w:p>
+      <w:r>
+        <w:t>If there are email addresses that don’t appear valid present form and as user if the with them uploaded (radios box form)</w:t>
+      </w:r>
+    </w:p>
+    <w:p>
+      <w:r>
+        <w:t>Check File type of form, and take action. txt, rtf, csv, json, INVALID</w:t>
+      </w:r>
+    </w:p>
+    <w:p>
+      <w:r>
+        <w:t>Check size of form, have an upper limit</w:t>
+      </w:r>
+    </w:p>
+    <w:p>
+      <w:r>
+        <w:t>Be able to add individual address;s</w:t>
+      </w:r>
+    </w:p>
+    <w:p/>
     <w:p>
       <w:r>
         <w:t>Implement email Groups</w:t>
@@ -204,7 +211,6 @@
     </w:p>
     <w:p>
       <w:r>
-        <w:lastRenderedPageBreak/>
         <w:t xml:space="preserve">Concurrent send. </w:t>
       </w:r>
     </w:p>

</xml_diff>